<commit_message>
Update Requirements Analysis Document.docx
</commit_message>
<xml_diff>
--- a/Requirements Analysis Document.docx
+++ b/Requirements Analysis Document.docx
@@ -5209,7 +5209,7 @@
             <v:path o:extrusionok="f" gradientshapeok="t" o:connecttype="rect"/>
             <o:lock v:ext="edit" aspectratio="t"/>
           </v:shapetype>
-          <v:shape id="_x0000_i1025" type="#_x0000_t75" style="width:1in;height:1in">
+          <v:shape id="_x0000_i1025" type="#_x0000_t75" style="width:302.4pt;height:302.4pt">
             <v:imagedata r:id="rId11" o:title="Diagramma utenti"/>
           </v:shape>
         </w:pict>
@@ -5220,6 +5220,8 @@
         </w:rPr>
         <w:br w:type="page"/>
       </w:r>
+      <w:bookmarkStart w:id="0" w:name="_GoBack"/>
+      <w:bookmarkEnd w:id="0"/>
     </w:p>
     <w:p>
       <w:pPr>
@@ -35836,8 +35838,6 @@
         </w:rPr>
         <w:br w:type="page"/>
       </w:r>
-      <w:bookmarkStart w:id="0" w:name="_GoBack"/>
-      <w:bookmarkEnd w:id="0"/>
     </w:p>
     <w:p>
       <w:pPr>
@@ -43459,7 +43459,7 @@
 </file>
 
 <file path=customXml/itemProps1.xml><?xml version="1.0" encoding="utf-8"?>
-<ds:datastoreItem xmlns:ds="http://schemas.openxmlformats.org/officeDocument/2006/customXml" ds:itemID="{1731B0D0-4EBD-4C1C-BBF8-96C2A3981E2B}">
+<ds:datastoreItem xmlns:ds="http://schemas.openxmlformats.org/officeDocument/2006/customXml" ds:itemID="{3EF085DC-BD68-4E45-9546-DC7F025F97E7}">
   <ds:schemaRefs>
     <ds:schemaRef ds:uri="http://schemas.openxmlformats.org/officeDocument/2006/bibliography"/>
   </ds:schemaRefs>

</xml_diff>